<commit_message>
- fix darkLord avatar padding - fix prince image size - fix scene background in first choice - change darkLord colors to be more visible - update build
</commit_message>
<xml_diff>
--- a/build/Arcance-1.0-pc/build/Arcance-1.0-pc/story/Arcance.docx
+++ b/build/Arcance-1.0-pc/build/Arcance-1.0-pc/story/Arcance.docx
@@ -9,6 +9,8 @@
           <w:lang w:val="fr-FR"/>
         </w:rPr>
       </w:pPr>
+      <w:bookmarkStart w:id="0" w:name="_GoBack"/>
+      <w:bookmarkEnd w:id="0"/>
       <w:r>
         <w:rPr>
           <w:lang w:val="fr-FR"/>
@@ -8239,8 +8241,6 @@
         </w:rPr>
         <w:t>Unfortunately, the war that had been ongoing for years had depleted the coffers of the kingdom and Adélaïde was not in a position to offer more to the dragon.</w:t>
       </w:r>
-      <w:bookmarkStart w:id="0" w:name="_GoBack"/>
-      <w:bookmarkEnd w:id="0"/>
     </w:p>
     <w:p>
       <w:pPr>
@@ -13903,6 +13903,119 @@
 
 <file path=word/numbering.xml><?xml version="1.0" encoding="utf-8"?>
 <w:numbering xmlns:wpc="http://schemas.microsoft.com/office/word/2010/wordprocessingCanvas" xmlns:mc="http://schemas.openxmlformats.org/markup-compatibility/2006" xmlns:o="urn:schemas-microsoft-com:office:office" xmlns:r="http://schemas.openxmlformats.org/officeDocument/2006/relationships" xmlns:m="http://schemas.openxmlformats.org/officeDocument/2006/math" xmlns:v="urn:schemas-microsoft-com:vml" xmlns:wp14="http://schemas.microsoft.com/office/word/2010/wordprocessingDrawing" xmlns:wp="http://schemas.openxmlformats.org/drawingml/2006/wordprocessingDrawing" xmlns:w10="urn:schemas-microsoft-com:office:word" xmlns:w="http://schemas.openxmlformats.org/wordprocessingml/2006/main" xmlns:w14="http://schemas.microsoft.com/office/word/2010/wordml" xmlns:wpg="http://schemas.microsoft.com/office/word/2010/wordprocessingGroup" xmlns:wpi="http://schemas.microsoft.com/office/word/2010/wordprocessingInk" xmlns:wne="http://schemas.microsoft.com/office/word/2006/wordml" xmlns:wps="http://schemas.microsoft.com/office/word/2010/wordprocessingShape" mc:Ignorable="w14 wp14">
+  <w:abstractNum w:abstractNumId="1545558726">
+    <w:nsid w:val="5C1F5AC6"/>
+    <w:multiLevelType w:val="multilevel"/>
+    <w:tmpl w:val="5C1F5AC6"/>
+    <w:lvl w:ilvl="0" w:tentative="1">
+      <w:start w:val="1"/>
+      <w:numFmt w:val="bullet"/>
+      <w:lvlText w:val=""/>
+      <w:lvlJc w:val="left"/>
+      <w:pPr>
+        <w:ind w:left="720" w:hanging="360"/>
+      </w:pPr>
+      <w:rPr>
+        <w:rFonts w:hint="default" w:ascii="Symbol" w:hAnsi="Symbol"/>
+      </w:rPr>
+    </w:lvl>
+    <w:lvl w:ilvl="1" w:tentative="1">
+      <w:start w:val="1"/>
+      <w:numFmt w:val="bullet"/>
+      <w:lvlText w:val="o"/>
+      <w:lvlJc w:val="left"/>
+      <w:pPr>
+        <w:ind w:left="1440" w:hanging="360"/>
+      </w:pPr>
+      <w:rPr>
+        <w:rFonts w:hint="default" w:ascii="Courier New" w:hAnsi="Courier New" w:cs="Courier New"/>
+      </w:rPr>
+    </w:lvl>
+    <w:lvl w:ilvl="2" w:tentative="1">
+      <w:start w:val="1"/>
+      <w:numFmt w:val="bullet"/>
+      <w:lvlText w:val=""/>
+      <w:lvlJc w:val="left"/>
+      <w:pPr>
+        <w:ind w:left="2160" w:hanging="360"/>
+      </w:pPr>
+      <w:rPr>
+        <w:rFonts w:hint="default" w:ascii="Wingdings" w:hAnsi="Wingdings"/>
+      </w:rPr>
+    </w:lvl>
+    <w:lvl w:ilvl="3" w:tentative="1">
+      <w:start w:val="1"/>
+      <w:numFmt w:val="bullet"/>
+      <w:lvlText w:val=""/>
+      <w:lvlJc w:val="left"/>
+      <w:pPr>
+        <w:ind w:left="2880" w:hanging="360"/>
+      </w:pPr>
+      <w:rPr>
+        <w:rFonts w:hint="default" w:ascii="Symbol" w:hAnsi="Symbol"/>
+      </w:rPr>
+    </w:lvl>
+    <w:lvl w:ilvl="4" w:tentative="1">
+      <w:start w:val="1"/>
+      <w:numFmt w:val="bullet"/>
+      <w:lvlText w:val="o"/>
+      <w:lvlJc w:val="left"/>
+      <w:pPr>
+        <w:ind w:left="3600" w:hanging="360"/>
+      </w:pPr>
+      <w:rPr>
+        <w:rFonts w:hint="default" w:ascii="Courier New" w:hAnsi="Courier New" w:cs="Courier New"/>
+      </w:rPr>
+    </w:lvl>
+    <w:lvl w:ilvl="5" w:tentative="1">
+      <w:start w:val="1"/>
+      <w:numFmt w:val="bullet"/>
+      <w:lvlText w:val=""/>
+      <w:lvlJc w:val="left"/>
+      <w:pPr>
+        <w:ind w:left="4320" w:hanging="360"/>
+      </w:pPr>
+      <w:rPr>
+        <w:rFonts w:hint="default" w:ascii="Wingdings" w:hAnsi="Wingdings"/>
+      </w:rPr>
+    </w:lvl>
+    <w:lvl w:ilvl="6" w:tentative="1">
+      <w:start w:val="1"/>
+      <w:numFmt w:val="bullet"/>
+      <w:lvlText w:val=""/>
+      <w:lvlJc w:val="left"/>
+      <w:pPr>
+        <w:ind w:left="5040" w:hanging="360"/>
+      </w:pPr>
+      <w:rPr>
+        <w:rFonts w:hint="default" w:ascii="Symbol" w:hAnsi="Symbol"/>
+      </w:rPr>
+    </w:lvl>
+    <w:lvl w:ilvl="7" w:tentative="1">
+      <w:start w:val="1"/>
+      <w:numFmt w:val="bullet"/>
+      <w:lvlText w:val="o"/>
+      <w:lvlJc w:val="left"/>
+      <w:pPr>
+        <w:ind w:left="5760" w:hanging="360"/>
+      </w:pPr>
+      <w:rPr>
+        <w:rFonts w:hint="default" w:ascii="Courier New" w:hAnsi="Courier New" w:cs="Courier New"/>
+      </w:rPr>
+    </w:lvl>
+    <w:lvl w:ilvl="8" w:tentative="1">
+      <w:start w:val="1"/>
+      <w:numFmt w:val="bullet"/>
+      <w:lvlText w:val=""/>
+      <w:lvlJc w:val="left"/>
+      <w:pPr>
+        <w:ind w:left="6480" w:hanging="360"/>
+      </w:pPr>
+      <w:rPr>
+        <w:rFonts w:hint="default" w:ascii="Wingdings" w:hAnsi="Wingdings"/>
+      </w:rPr>
+    </w:lvl>
+  </w:abstractNum>
   <w:abstractNum w:abstractNumId="1981298771">
     <w:nsid w:val="76183853"/>
     <w:multiLevelType w:val="multilevel"/>
@@ -14242,202 +14355,113 @@
       </w:rPr>
     </w:lvl>
   </w:abstractNum>
-  <w:abstractNum w:abstractNumId="1121805249">
-    <w:nsid w:val="42DD63C1"/>
+  <w:abstractNum w:abstractNumId="1424645127">
+    <w:nsid w:val="54EA5C07"/>
     <w:multiLevelType w:val="multilevel"/>
-    <w:tmpl w:val="42DD63C1"/>
+    <w:tmpl w:val="54EA5C07"/>
     <w:lvl w:ilvl="0" w:tentative="1">
       <w:start w:val="1"/>
-      <w:numFmt w:val="decimal"/>
-      <w:lvlText w:val="%1)"/>
-      <w:lvlJc w:val="left"/>
-      <w:pPr>
-        <w:ind w:left="1234" w:hanging="384"/>
-      </w:pPr>
-      <w:rPr>
-        <w:rFonts w:hint="default"/>
+      <w:numFmt w:val="bullet"/>
+      <w:lvlText w:val=""/>
+      <w:lvlJc w:val="left"/>
+      <w:pPr>
+        <w:ind w:left="360" w:hanging="360"/>
+      </w:pPr>
+      <w:rPr>
+        <w:rFonts w:hint="default" w:ascii="Symbol" w:hAnsi="Symbol"/>
       </w:rPr>
     </w:lvl>
     <w:lvl w:ilvl="1" w:tentative="1">
       <w:start w:val="1"/>
-      <w:numFmt w:val="lowerLetter"/>
-      <w:lvlText w:val="%2."/>
-      <w:lvlJc w:val="left"/>
-      <w:pPr>
-        <w:ind w:left="1930" w:hanging="360"/>
-      </w:pPr>
+      <w:numFmt w:val="bullet"/>
+      <w:lvlText w:val="o"/>
+      <w:lvlJc w:val="left"/>
+      <w:pPr>
+        <w:ind w:left="1080" w:hanging="360"/>
+      </w:pPr>
+      <w:rPr>
+        <w:rFonts w:hint="default" w:ascii="Courier New" w:hAnsi="Courier New" w:cs="Courier New"/>
+      </w:rPr>
     </w:lvl>
     <w:lvl w:ilvl="2" w:tentative="1">
       <w:start w:val="1"/>
-      <w:numFmt w:val="lowerRoman"/>
-      <w:lvlText w:val="%3."/>
-      <w:lvlJc w:val="right"/>
-      <w:pPr>
-        <w:ind w:left="2650" w:hanging="180"/>
-      </w:pPr>
+      <w:numFmt w:val="bullet"/>
+      <w:lvlText w:val=""/>
+      <w:lvlJc w:val="left"/>
+      <w:pPr>
+        <w:ind w:left="1800" w:hanging="360"/>
+      </w:pPr>
+      <w:rPr>
+        <w:rFonts w:hint="default" w:ascii="Wingdings" w:hAnsi="Wingdings"/>
+      </w:rPr>
     </w:lvl>
     <w:lvl w:ilvl="3" w:tentative="1">
       <w:start w:val="1"/>
-      <w:numFmt w:val="decimal"/>
-      <w:lvlText w:val="%4."/>
-      <w:lvlJc w:val="left"/>
-      <w:pPr>
-        <w:ind w:left="3370" w:hanging="360"/>
-      </w:pPr>
+      <w:numFmt w:val="bullet"/>
+      <w:lvlText w:val=""/>
+      <w:lvlJc w:val="left"/>
+      <w:pPr>
+        <w:ind w:left="2520" w:hanging="360"/>
+      </w:pPr>
+      <w:rPr>
+        <w:rFonts w:hint="default" w:ascii="Symbol" w:hAnsi="Symbol"/>
+      </w:rPr>
     </w:lvl>
     <w:lvl w:ilvl="4" w:tentative="1">
       <w:start w:val="1"/>
-      <w:numFmt w:val="lowerLetter"/>
-      <w:lvlText w:val="%5."/>
-      <w:lvlJc w:val="left"/>
-      <w:pPr>
-        <w:ind w:left="4090" w:hanging="360"/>
-      </w:pPr>
+      <w:numFmt w:val="bullet"/>
+      <w:lvlText w:val="o"/>
+      <w:lvlJc w:val="left"/>
+      <w:pPr>
+        <w:ind w:left="3240" w:hanging="360"/>
+      </w:pPr>
+      <w:rPr>
+        <w:rFonts w:hint="default" w:ascii="Courier New" w:hAnsi="Courier New" w:cs="Courier New"/>
+      </w:rPr>
     </w:lvl>
     <w:lvl w:ilvl="5" w:tentative="1">
       <w:start w:val="1"/>
-      <w:numFmt w:val="lowerRoman"/>
-      <w:lvlText w:val="%6."/>
-      <w:lvlJc w:val="right"/>
-      <w:pPr>
-        <w:ind w:left="4810" w:hanging="180"/>
-      </w:pPr>
+      <w:numFmt w:val="bullet"/>
+      <w:lvlText w:val=""/>
+      <w:lvlJc w:val="left"/>
+      <w:pPr>
+        <w:ind w:left="3960" w:hanging="360"/>
+      </w:pPr>
+      <w:rPr>
+        <w:rFonts w:hint="default" w:ascii="Wingdings" w:hAnsi="Wingdings"/>
+      </w:rPr>
     </w:lvl>
     <w:lvl w:ilvl="6" w:tentative="1">
       <w:start w:val="1"/>
-      <w:numFmt w:val="decimal"/>
-      <w:lvlText w:val="%7."/>
-      <w:lvlJc w:val="left"/>
-      <w:pPr>
-        <w:ind w:left="5530" w:hanging="360"/>
-      </w:pPr>
+      <w:numFmt w:val="bullet"/>
+      <w:lvlText w:val=""/>
+      <w:lvlJc w:val="left"/>
+      <w:pPr>
+        <w:ind w:left="4680" w:hanging="360"/>
+      </w:pPr>
+      <w:rPr>
+        <w:rFonts w:hint="default" w:ascii="Symbol" w:hAnsi="Symbol"/>
+      </w:rPr>
     </w:lvl>
     <w:lvl w:ilvl="7" w:tentative="1">
       <w:start w:val="1"/>
-      <w:numFmt w:val="lowerLetter"/>
-      <w:lvlText w:val="%8."/>
-      <w:lvlJc w:val="left"/>
-      <w:pPr>
-        <w:ind w:left="6250" w:hanging="360"/>
-      </w:pPr>
+      <w:numFmt w:val="bullet"/>
+      <w:lvlText w:val="o"/>
+      <w:lvlJc w:val="left"/>
+      <w:pPr>
+        <w:ind w:left="5400" w:hanging="360"/>
+      </w:pPr>
+      <w:rPr>
+        <w:rFonts w:hint="default" w:ascii="Courier New" w:hAnsi="Courier New" w:cs="Courier New"/>
+      </w:rPr>
     </w:lvl>
     <w:lvl w:ilvl="8" w:tentative="1">
       <w:start w:val="1"/>
-      <w:numFmt w:val="lowerRoman"/>
-      <w:lvlText w:val="%9."/>
-      <w:lvlJc w:val="right"/>
-      <w:pPr>
-        <w:ind w:left="6970" w:hanging="180"/>
-      </w:pPr>
-    </w:lvl>
-  </w:abstractNum>
-  <w:abstractNum w:abstractNumId="1545558726">
-    <w:nsid w:val="5C1F5AC6"/>
-    <w:multiLevelType w:val="multilevel"/>
-    <w:tmpl w:val="5C1F5AC6"/>
-    <w:lvl w:ilvl="0" w:tentative="1">
-      <w:start w:val="1"/>
-      <w:numFmt w:val="bullet"/>
-      <w:lvlText w:val=""/>
-      <w:lvlJc w:val="left"/>
-      <w:pPr>
-        <w:ind w:left="720" w:hanging="360"/>
-      </w:pPr>
-      <w:rPr>
-        <w:rFonts w:hint="default" w:ascii="Symbol" w:hAnsi="Symbol"/>
-      </w:rPr>
-    </w:lvl>
-    <w:lvl w:ilvl="1" w:tentative="1">
-      <w:start w:val="1"/>
-      <w:numFmt w:val="bullet"/>
-      <w:lvlText w:val="o"/>
-      <w:lvlJc w:val="left"/>
-      <w:pPr>
-        <w:ind w:left="1440" w:hanging="360"/>
-      </w:pPr>
-      <w:rPr>
-        <w:rFonts w:hint="default" w:ascii="Courier New" w:hAnsi="Courier New" w:cs="Courier New"/>
-      </w:rPr>
-    </w:lvl>
-    <w:lvl w:ilvl="2" w:tentative="1">
-      <w:start w:val="1"/>
       <w:numFmt w:val="bullet"/>
       <w:lvlText w:val=""/>
       <w:lvlJc w:val="left"/>
       <w:pPr>
-        <w:ind w:left="2160" w:hanging="360"/>
-      </w:pPr>
-      <w:rPr>
-        <w:rFonts w:hint="default" w:ascii="Wingdings" w:hAnsi="Wingdings"/>
-      </w:rPr>
-    </w:lvl>
-    <w:lvl w:ilvl="3" w:tentative="1">
-      <w:start w:val="1"/>
-      <w:numFmt w:val="bullet"/>
-      <w:lvlText w:val=""/>
-      <w:lvlJc w:val="left"/>
-      <w:pPr>
-        <w:ind w:left="2880" w:hanging="360"/>
-      </w:pPr>
-      <w:rPr>
-        <w:rFonts w:hint="default" w:ascii="Symbol" w:hAnsi="Symbol"/>
-      </w:rPr>
-    </w:lvl>
-    <w:lvl w:ilvl="4" w:tentative="1">
-      <w:start w:val="1"/>
-      <w:numFmt w:val="bullet"/>
-      <w:lvlText w:val="o"/>
-      <w:lvlJc w:val="left"/>
-      <w:pPr>
-        <w:ind w:left="3600" w:hanging="360"/>
-      </w:pPr>
-      <w:rPr>
-        <w:rFonts w:hint="default" w:ascii="Courier New" w:hAnsi="Courier New" w:cs="Courier New"/>
-      </w:rPr>
-    </w:lvl>
-    <w:lvl w:ilvl="5" w:tentative="1">
-      <w:start w:val="1"/>
-      <w:numFmt w:val="bullet"/>
-      <w:lvlText w:val=""/>
-      <w:lvlJc w:val="left"/>
-      <w:pPr>
-        <w:ind w:left="4320" w:hanging="360"/>
-      </w:pPr>
-      <w:rPr>
-        <w:rFonts w:hint="default" w:ascii="Wingdings" w:hAnsi="Wingdings"/>
-      </w:rPr>
-    </w:lvl>
-    <w:lvl w:ilvl="6" w:tentative="1">
-      <w:start w:val="1"/>
-      <w:numFmt w:val="bullet"/>
-      <w:lvlText w:val=""/>
-      <w:lvlJc w:val="left"/>
-      <w:pPr>
-        <w:ind w:left="5040" w:hanging="360"/>
-      </w:pPr>
-      <w:rPr>
-        <w:rFonts w:hint="default" w:ascii="Symbol" w:hAnsi="Symbol"/>
-      </w:rPr>
-    </w:lvl>
-    <w:lvl w:ilvl="7" w:tentative="1">
-      <w:start w:val="1"/>
-      <w:numFmt w:val="bullet"/>
-      <w:lvlText w:val="o"/>
-      <w:lvlJc w:val="left"/>
-      <w:pPr>
-        <w:ind w:left="5760" w:hanging="360"/>
-      </w:pPr>
-      <w:rPr>
-        <w:rFonts w:hint="default" w:ascii="Courier New" w:hAnsi="Courier New" w:cs="Courier New"/>
-      </w:rPr>
-    </w:lvl>
-    <w:lvl w:ilvl="8" w:tentative="1">
-      <w:start w:val="1"/>
-      <w:numFmt w:val="bullet"/>
-      <w:lvlText w:val=""/>
-      <w:lvlJc w:val="left"/>
-      <w:pPr>
-        <w:ind w:left="6480" w:hanging="360"/>
+        <w:ind w:left="6120" w:hanging="360"/>
       </w:pPr>
       <w:rPr>
         <w:rFonts w:hint="default" w:ascii="Wingdings" w:hAnsi="Wingdings"/>
@@ -14533,117 +14557,93 @@
       </w:pPr>
     </w:lvl>
   </w:abstractNum>
-  <w:abstractNum w:abstractNumId="1424645127">
-    <w:nsid w:val="54EA5C07"/>
+  <w:abstractNum w:abstractNumId="1121805249">
+    <w:nsid w:val="42DD63C1"/>
     <w:multiLevelType w:val="multilevel"/>
-    <w:tmpl w:val="54EA5C07"/>
+    <w:tmpl w:val="42DD63C1"/>
     <w:lvl w:ilvl="0" w:tentative="1">
       <w:start w:val="1"/>
-      <w:numFmt w:val="bullet"/>
-      <w:lvlText w:val=""/>
-      <w:lvlJc w:val="left"/>
-      <w:pPr>
-        <w:ind w:left="360" w:hanging="360"/>
-      </w:pPr>
-      <w:rPr>
-        <w:rFonts w:hint="default" w:ascii="Symbol" w:hAnsi="Symbol"/>
+      <w:numFmt w:val="decimal"/>
+      <w:lvlText w:val="%1)"/>
+      <w:lvlJc w:val="left"/>
+      <w:pPr>
+        <w:ind w:left="1234" w:hanging="384"/>
+      </w:pPr>
+      <w:rPr>
+        <w:rFonts w:hint="default"/>
       </w:rPr>
     </w:lvl>
     <w:lvl w:ilvl="1" w:tentative="1">
       <w:start w:val="1"/>
-      <w:numFmt w:val="bullet"/>
-      <w:lvlText w:val="o"/>
-      <w:lvlJc w:val="left"/>
-      <w:pPr>
-        <w:ind w:left="1080" w:hanging="360"/>
-      </w:pPr>
-      <w:rPr>
-        <w:rFonts w:hint="default" w:ascii="Courier New" w:hAnsi="Courier New" w:cs="Courier New"/>
-      </w:rPr>
+      <w:numFmt w:val="lowerLetter"/>
+      <w:lvlText w:val="%2."/>
+      <w:lvlJc w:val="left"/>
+      <w:pPr>
+        <w:ind w:left="1930" w:hanging="360"/>
+      </w:pPr>
     </w:lvl>
     <w:lvl w:ilvl="2" w:tentative="1">
       <w:start w:val="1"/>
-      <w:numFmt w:val="bullet"/>
-      <w:lvlText w:val=""/>
-      <w:lvlJc w:val="left"/>
-      <w:pPr>
-        <w:ind w:left="1800" w:hanging="360"/>
-      </w:pPr>
-      <w:rPr>
-        <w:rFonts w:hint="default" w:ascii="Wingdings" w:hAnsi="Wingdings"/>
-      </w:rPr>
+      <w:numFmt w:val="lowerRoman"/>
+      <w:lvlText w:val="%3."/>
+      <w:lvlJc w:val="right"/>
+      <w:pPr>
+        <w:ind w:left="2650" w:hanging="180"/>
+      </w:pPr>
     </w:lvl>
     <w:lvl w:ilvl="3" w:tentative="1">
       <w:start w:val="1"/>
-      <w:numFmt w:val="bullet"/>
-      <w:lvlText w:val=""/>
-      <w:lvlJc w:val="left"/>
-      <w:pPr>
-        <w:ind w:left="2520" w:hanging="360"/>
-      </w:pPr>
-      <w:rPr>
-        <w:rFonts w:hint="default" w:ascii="Symbol" w:hAnsi="Symbol"/>
-      </w:rPr>
+      <w:numFmt w:val="decimal"/>
+      <w:lvlText w:val="%4."/>
+      <w:lvlJc w:val="left"/>
+      <w:pPr>
+        <w:ind w:left="3370" w:hanging="360"/>
+      </w:pPr>
     </w:lvl>
     <w:lvl w:ilvl="4" w:tentative="1">
       <w:start w:val="1"/>
-      <w:numFmt w:val="bullet"/>
-      <w:lvlText w:val="o"/>
-      <w:lvlJc w:val="left"/>
-      <w:pPr>
-        <w:ind w:left="3240" w:hanging="360"/>
-      </w:pPr>
-      <w:rPr>
-        <w:rFonts w:hint="default" w:ascii="Courier New" w:hAnsi="Courier New" w:cs="Courier New"/>
-      </w:rPr>
+      <w:numFmt w:val="lowerLetter"/>
+      <w:lvlText w:val="%5."/>
+      <w:lvlJc w:val="left"/>
+      <w:pPr>
+        <w:ind w:left="4090" w:hanging="360"/>
+      </w:pPr>
     </w:lvl>
     <w:lvl w:ilvl="5" w:tentative="1">
       <w:start w:val="1"/>
-      <w:numFmt w:val="bullet"/>
-      <w:lvlText w:val=""/>
-      <w:lvlJc w:val="left"/>
-      <w:pPr>
-        <w:ind w:left="3960" w:hanging="360"/>
-      </w:pPr>
-      <w:rPr>
-        <w:rFonts w:hint="default" w:ascii="Wingdings" w:hAnsi="Wingdings"/>
-      </w:rPr>
+      <w:numFmt w:val="lowerRoman"/>
+      <w:lvlText w:val="%6."/>
+      <w:lvlJc w:val="right"/>
+      <w:pPr>
+        <w:ind w:left="4810" w:hanging="180"/>
+      </w:pPr>
     </w:lvl>
     <w:lvl w:ilvl="6" w:tentative="1">
       <w:start w:val="1"/>
-      <w:numFmt w:val="bullet"/>
-      <w:lvlText w:val=""/>
-      <w:lvlJc w:val="left"/>
-      <w:pPr>
-        <w:ind w:left="4680" w:hanging="360"/>
-      </w:pPr>
-      <w:rPr>
-        <w:rFonts w:hint="default" w:ascii="Symbol" w:hAnsi="Symbol"/>
-      </w:rPr>
+      <w:numFmt w:val="decimal"/>
+      <w:lvlText w:val="%7."/>
+      <w:lvlJc w:val="left"/>
+      <w:pPr>
+        <w:ind w:left="5530" w:hanging="360"/>
+      </w:pPr>
     </w:lvl>
     <w:lvl w:ilvl="7" w:tentative="1">
       <w:start w:val="1"/>
-      <w:numFmt w:val="bullet"/>
-      <w:lvlText w:val="o"/>
-      <w:lvlJc w:val="left"/>
-      <w:pPr>
-        <w:ind w:left="5400" w:hanging="360"/>
-      </w:pPr>
-      <w:rPr>
-        <w:rFonts w:hint="default" w:ascii="Courier New" w:hAnsi="Courier New" w:cs="Courier New"/>
-      </w:rPr>
+      <w:numFmt w:val="lowerLetter"/>
+      <w:lvlText w:val="%8."/>
+      <w:lvlJc w:val="left"/>
+      <w:pPr>
+        <w:ind w:left="6250" w:hanging="360"/>
+      </w:pPr>
     </w:lvl>
     <w:lvl w:ilvl="8" w:tentative="1">
       <w:start w:val="1"/>
-      <w:numFmt w:val="bullet"/>
-      <w:lvlText w:val=""/>
-      <w:lvlJc w:val="left"/>
-      <w:pPr>
-        <w:ind w:left="6120" w:hanging="360"/>
-      </w:pPr>
-      <w:rPr>
-        <w:rFonts w:hint="default" w:ascii="Wingdings" w:hAnsi="Wingdings"/>
-      </w:rPr>
+      <w:numFmt w:val="lowerRoman"/>
+      <w:lvlText w:val="%9."/>
+      <w:lvlJc w:val="right"/>
+      <w:pPr>
+        <w:ind w:left="6970" w:hanging="180"/>
+      </w:pPr>
     </w:lvl>
   </w:abstractNum>
   <w:abstractNum w:abstractNumId="710108524">
@@ -16406,6 +16406,119 @@
       </w:rPr>
     </w:lvl>
   </w:abstractNum>
+  <w:abstractNum w:abstractNumId="1941336275">
+    <w:nsid w:val="73B670D3"/>
+    <w:multiLevelType w:val="multilevel"/>
+    <w:tmpl w:val="73B670D3"/>
+    <w:lvl w:ilvl="0" w:tentative="1">
+      <w:start w:val="1"/>
+      <w:numFmt w:val="bullet"/>
+      <w:lvlText w:val=""/>
+      <w:lvlJc w:val="left"/>
+      <w:pPr>
+        <w:ind w:left="1800" w:hanging="360"/>
+      </w:pPr>
+      <w:rPr>
+        <w:rFonts w:hint="default" w:ascii="Symbol" w:hAnsi="Symbol"/>
+      </w:rPr>
+    </w:lvl>
+    <w:lvl w:ilvl="1" w:tentative="1">
+      <w:start w:val="1"/>
+      <w:numFmt w:val="bullet"/>
+      <w:lvlText w:val="o"/>
+      <w:lvlJc w:val="left"/>
+      <w:pPr>
+        <w:ind w:left="2520" w:hanging="360"/>
+      </w:pPr>
+      <w:rPr>
+        <w:rFonts w:hint="default" w:ascii="Courier New" w:hAnsi="Courier New" w:cs="Courier New"/>
+      </w:rPr>
+    </w:lvl>
+    <w:lvl w:ilvl="2" w:tentative="1">
+      <w:start w:val="1"/>
+      <w:numFmt w:val="bullet"/>
+      <w:lvlText w:val=""/>
+      <w:lvlJc w:val="left"/>
+      <w:pPr>
+        <w:ind w:left="3240" w:hanging="360"/>
+      </w:pPr>
+      <w:rPr>
+        <w:rFonts w:hint="default" w:ascii="Wingdings" w:hAnsi="Wingdings"/>
+      </w:rPr>
+    </w:lvl>
+    <w:lvl w:ilvl="3" w:tentative="1">
+      <w:start w:val="1"/>
+      <w:numFmt w:val="bullet"/>
+      <w:lvlText w:val=""/>
+      <w:lvlJc w:val="left"/>
+      <w:pPr>
+        <w:ind w:left="3960" w:hanging="360"/>
+      </w:pPr>
+      <w:rPr>
+        <w:rFonts w:hint="default" w:ascii="Symbol" w:hAnsi="Symbol"/>
+      </w:rPr>
+    </w:lvl>
+    <w:lvl w:ilvl="4" w:tentative="1">
+      <w:start w:val="1"/>
+      <w:numFmt w:val="bullet"/>
+      <w:lvlText w:val="o"/>
+      <w:lvlJc w:val="left"/>
+      <w:pPr>
+        <w:ind w:left="4680" w:hanging="360"/>
+      </w:pPr>
+      <w:rPr>
+        <w:rFonts w:hint="default" w:ascii="Courier New" w:hAnsi="Courier New" w:cs="Courier New"/>
+      </w:rPr>
+    </w:lvl>
+    <w:lvl w:ilvl="5" w:tentative="1">
+      <w:start w:val="1"/>
+      <w:numFmt w:val="bullet"/>
+      <w:lvlText w:val=""/>
+      <w:lvlJc w:val="left"/>
+      <w:pPr>
+        <w:ind w:left="5400" w:hanging="360"/>
+      </w:pPr>
+      <w:rPr>
+        <w:rFonts w:hint="default" w:ascii="Wingdings" w:hAnsi="Wingdings"/>
+      </w:rPr>
+    </w:lvl>
+    <w:lvl w:ilvl="6" w:tentative="1">
+      <w:start w:val="1"/>
+      <w:numFmt w:val="bullet"/>
+      <w:lvlText w:val=""/>
+      <w:lvlJc w:val="left"/>
+      <w:pPr>
+        <w:ind w:left="6120" w:hanging="360"/>
+      </w:pPr>
+      <w:rPr>
+        <w:rFonts w:hint="default" w:ascii="Symbol" w:hAnsi="Symbol"/>
+      </w:rPr>
+    </w:lvl>
+    <w:lvl w:ilvl="7" w:tentative="1">
+      <w:start w:val="1"/>
+      <w:numFmt w:val="bullet"/>
+      <w:lvlText w:val="o"/>
+      <w:lvlJc w:val="left"/>
+      <w:pPr>
+        <w:ind w:left="6840" w:hanging="360"/>
+      </w:pPr>
+      <w:rPr>
+        <w:rFonts w:hint="default" w:ascii="Courier New" w:hAnsi="Courier New" w:cs="Courier New"/>
+      </w:rPr>
+    </w:lvl>
+    <w:lvl w:ilvl="8" w:tentative="1">
+      <w:start w:val="1"/>
+      <w:numFmt w:val="bullet"/>
+      <w:lvlText w:val=""/>
+      <w:lvlJc w:val="left"/>
+      <w:pPr>
+        <w:ind w:left="7560" w:hanging="360"/>
+      </w:pPr>
+      <w:rPr>
+        <w:rFonts w:hint="default" w:ascii="Wingdings" w:hAnsi="Wingdings"/>
+      </w:rPr>
+    </w:lvl>
+  </w:abstractNum>
   <w:abstractNum w:abstractNumId="1996378519">
     <w:nsid w:val="76FE5197"/>
     <w:multiLevelType w:val="multilevel"/>
@@ -16513,119 +16626,6 @@
       <w:lvlJc w:val="left"/>
       <w:pPr>
         <w:ind w:left="7920" w:hanging="360"/>
-      </w:pPr>
-      <w:rPr>
-        <w:rFonts w:hint="default" w:ascii="Wingdings" w:hAnsi="Wingdings"/>
-      </w:rPr>
-    </w:lvl>
-  </w:abstractNum>
-  <w:abstractNum w:abstractNumId="1941336275">
-    <w:nsid w:val="73B670D3"/>
-    <w:multiLevelType w:val="multilevel"/>
-    <w:tmpl w:val="73B670D3"/>
-    <w:lvl w:ilvl="0" w:tentative="1">
-      <w:start w:val="1"/>
-      <w:numFmt w:val="bullet"/>
-      <w:lvlText w:val=""/>
-      <w:lvlJc w:val="left"/>
-      <w:pPr>
-        <w:ind w:left="1800" w:hanging="360"/>
-      </w:pPr>
-      <w:rPr>
-        <w:rFonts w:hint="default" w:ascii="Symbol" w:hAnsi="Symbol"/>
-      </w:rPr>
-    </w:lvl>
-    <w:lvl w:ilvl="1" w:tentative="1">
-      <w:start w:val="1"/>
-      <w:numFmt w:val="bullet"/>
-      <w:lvlText w:val="o"/>
-      <w:lvlJc w:val="left"/>
-      <w:pPr>
-        <w:ind w:left="2520" w:hanging="360"/>
-      </w:pPr>
-      <w:rPr>
-        <w:rFonts w:hint="default" w:ascii="Courier New" w:hAnsi="Courier New" w:cs="Courier New"/>
-      </w:rPr>
-    </w:lvl>
-    <w:lvl w:ilvl="2" w:tentative="1">
-      <w:start w:val="1"/>
-      <w:numFmt w:val="bullet"/>
-      <w:lvlText w:val=""/>
-      <w:lvlJc w:val="left"/>
-      <w:pPr>
-        <w:ind w:left="3240" w:hanging="360"/>
-      </w:pPr>
-      <w:rPr>
-        <w:rFonts w:hint="default" w:ascii="Wingdings" w:hAnsi="Wingdings"/>
-      </w:rPr>
-    </w:lvl>
-    <w:lvl w:ilvl="3" w:tentative="1">
-      <w:start w:val="1"/>
-      <w:numFmt w:val="bullet"/>
-      <w:lvlText w:val=""/>
-      <w:lvlJc w:val="left"/>
-      <w:pPr>
-        <w:ind w:left="3960" w:hanging="360"/>
-      </w:pPr>
-      <w:rPr>
-        <w:rFonts w:hint="default" w:ascii="Symbol" w:hAnsi="Symbol"/>
-      </w:rPr>
-    </w:lvl>
-    <w:lvl w:ilvl="4" w:tentative="1">
-      <w:start w:val="1"/>
-      <w:numFmt w:val="bullet"/>
-      <w:lvlText w:val="o"/>
-      <w:lvlJc w:val="left"/>
-      <w:pPr>
-        <w:ind w:left="4680" w:hanging="360"/>
-      </w:pPr>
-      <w:rPr>
-        <w:rFonts w:hint="default" w:ascii="Courier New" w:hAnsi="Courier New" w:cs="Courier New"/>
-      </w:rPr>
-    </w:lvl>
-    <w:lvl w:ilvl="5" w:tentative="1">
-      <w:start w:val="1"/>
-      <w:numFmt w:val="bullet"/>
-      <w:lvlText w:val=""/>
-      <w:lvlJc w:val="left"/>
-      <w:pPr>
-        <w:ind w:left="5400" w:hanging="360"/>
-      </w:pPr>
-      <w:rPr>
-        <w:rFonts w:hint="default" w:ascii="Wingdings" w:hAnsi="Wingdings"/>
-      </w:rPr>
-    </w:lvl>
-    <w:lvl w:ilvl="6" w:tentative="1">
-      <w:start w:val="1"/>
-      <w:numFmt w:val="bullet"/>
-      <w:lvlText w:val=""/>
-      <w:lvlJc w:val="left"/>
-      <w:pPr>
-        <w:ind w:left="6120" w:hanging="360"/>
-      </w:pPr>
-      <w:rPr>
-        <w:rFonts w:hint="default" w:ascii="Symbol" w:hAnsi="Symbol"/>
-      </w:rPr>
-    </w:lvl>
-    <w:lvl w:ilvl="7" w:tentative="1">
-      <w:start w:val="1"/>
-      <w:numFmt w:val="bullet"/>
-      <w:lvlText w:val="o"/>
-      <w:lvlJc w:val="left"/>
-      <w:pPr>
-        <w:ind w:left="6840" w:hanging="360"/>
-      </w:pPr>
-      <w:rPr>
-        <w:rFonts w:hint="default" w:ascii="Courier New" w:hAnsi="Courier New" w:cs="Courier New"/>
-      </w:rPr>
-    </w:lvl>
-    <w:lvl w:ilvl="8" w:tentative="1">
-      <w:start w:val="1"/>
-      <w:numFmt w:val="bullet"/>
-      <w:lvlText w:val=""/>
-      <w:lvlJc w:val="left"/>
-      <w:pPr>
-        <w:ind w:left="7560" w:hanging="360"/>
       </w:pPr>
       <w:rPr>
         <w:rFonts w:hint="default" w:ascii="Wingdings" w:hAnsi="Wingdings"/>
@@ -17746,7 +17746,7 @@
     <w:lsdException w:uiPriority="39" w:name="toc 9"/>
     <w:lsdException w:uiPriority="99" w:name="Normal Indent"/>
     <w:lsdException w:uiPriority="99" w:name="footnote text"/>
-    <w:lsdException w:uiPriority="99" w:name="annotation text"/>
+    <w:lsdException w:uiPriority="99" w:semiHidden="0" w:name="annotation text"/>
     <w:lsdException w:uiPriority="99" w:name="header"/>
     <w:lsdException w:uiPriority="99" w:name="footer"/>
     <w:lsdException w:uiPriority="99" w:name="index heading"/>
@@ -17755,7 +17755,7 @@
     <w:lsdException w:uiPriority="99" w:name="envelope address"/>
     <w:lsdException w:uiPriority="99" w:name="envelope return"/>
     <w:lsdException w:uiPriority="99" w:name="footnote reference"/>
-    <w:lsdException w:uiPriority="99" w:name="annotation reference"/>
+    <w:lsdException w:uiPriority="99" w:semiHidden="0" w:name="annotation reference"/>
     <w:lsdException w:uiPriority="99" w:name="line number"/>
     <w:lsdException w:uiPriority="99" w:name="page number"/>
     <w:lsdException w:uiPriority="99" w:name="endnote reference"/>
@@ -17781,7 +17781,7 @@
     <w:lsdException w:qFormat="1" w:unhideWhenUsed="0" w:uiPriority="10" w:semiHidden="0" w:name="Title"/>
     <w:lsdException w:uiPriority="99" w:name="Closing"/>
     <w:lsdException w:uiPriority="99" w:name="Signature"/>
-    <w:lsdException w:uiPriority="1" w:name="Default Paragraph Font"/>
+    <w:lsdException w:uiPriority="1" w:semiHidden="0" w:name="Default Paragraph Font"/>
     <w:lsdException w:uiPriority="99" w:name="Body Text"/>
     <w:lsdException w:uiPriority="99" w:name="Body Text Indent"/>
     <w:lsdException w:uiPriority="99" w:name="List Continue"/>
@@ -17819,8 +17819,8 @@
     <w:lsdException w:uiPriority="99" w:name="HTML Sample"/>
     <w:lsdException w:uiPriority="99" w:name="HTML Typewriter"/>
     <w:lsdException w:uiPriority="99" w:name="HTML Variable"/>
-    <w:lsdException w:uiPriority="99" w:name="Normal Table"/>
-    <w:lsdException w:uiPriority="99" w:name="annotation subject"/>
+    <w:lsdException w:uiPriority="99" w:semiHidden="0" w:name="Normal Table"/>
+    <w:lsdException w:uiPriority="99" w:semiHidden="0" w:name="annotation subject"/>
     <w:lsdException w:uiPriority="99" w:name="Table Simple 1"/>
     <w:lsdException w:uiPriority="99" w:name="Table Simple 2"/>
     <w:lsdException w:uiPriority="99" w:name="Table Simple 3"/>
@@ -17863,7 +17863,7 @@
     <w:lsdException w:uiPriority="99" w:name="Table Web 1"/>
     <w:lsdException w:uiPriority="99" w:name="Table Web 2"/>
     <w:lsdException w:uiPriority="99" w:name="Table Web 3"/>
-    <w:lsdException w:uiPriority="99" w:name="Balloon Text"/>
+    <w:lsdException w:uiPriority="99" w:semiHidden="0" w:name="Balloon Text"/>
     <w:lsdException w:unhideWhenUsed="0" w:uiPriority="39" w:semiHidden="0" w:name="Table Grid"/>
     <w:lsdException w:uiPriority="99" w:name="Table Theme"/>
     <w:lsdException w:unhideWhenUsed="0" w:uiPriority="60" w:semiHidden="0" w:name="Light Shading"/>

</xml_diff>